<commit_message>
Added a short "Future explorations" section.
</commit_message>
<xml_diff>
--- a/5g4data-mcp-server/docs/MCP Server for INTEND 5G4Data use.docx
+++ b/5g4data-mcp-server/docs/MCP Server for INTEND 5G4Data use.docx
@@ -55,7 +55,21 @@
         <w:rPr>
           <w:rFonts w:cstheme="minorHAnsi"/>
         </w:rPr>
-        <w:t>. We will in this document explore if it is possible and useful to create an MCP server for the 5G4Data use-case that can be used by the conversational tools in the INTEND toolchain for the 5G4Data use-case (i.e, used by inChat and/or inSwitch).</w:t>
+        <w:t>. We will in this document explore if it is possible and useful to create an MCP server for the 5G4Data use-case that can be used by the conversational tools in the INTEND toolchain for the 5G4Data use-case (</w:t>
+      </w:r>
+      <w:proofErr w:type="spellStart"/>
+      <w:r>
+        <w:rPr>
+          <w:rFonts w:cstheme="minorHAnsi"/>
+        </w:rPr>
+        <w:t>i.e</w:t>
+      </w:r>
+      <w:proofErr w:type="spellEnd"/>
+      <w:r>
+        <w:rPr>
+          <w:rFonts w:cstheme="minorHAnsi"/>
+        </w:rPr>
+        <w:t>, used by inChat and/or inSwitch).</w:t>
       </w:r>
       <w:r>
         <w:rPr>
@@ -512,14 +526,7 @@
           <w:rFonts w:cstheme="minorHAnsi"/>
           <w:color w:val="3E3E3E"/>
         </w:rPr>
-        <w:t>The Model Context Protocol (MCP) provides a standardized way for servers to expose prompt templates to clients.</w:t>
-      </w:r>
-      <w:r>
-        <w:rPr>
-          <w:rFonts w:cstheme="minorHAnsi"/>
-          <w:color w:val="3E3E3E"/>
-        </w:rPr>
-        <w:t xml:space="preserve"> </w:t>
+        <w:t xml:space="preserve">The Model Context Protocol (MCP) provides a standardized way for servers to expose prompt templates to clients. </w:t>
       </w:r>
       <w:r>
         <w:rPr>
@@ -750,21 +757,7 @@
             <w:rStyle w:val="Hyperlink"/>
             <w:rFonts w:cstheme="minorHAnsi"/>
           </w:rPr>
-          <w:t>h</w:t>
-        </w:r>
-        <w:r>
-          <w:rPr>
-            <w:rStyle w:val="Hyperlink"/>
-            <w:rFonts w:cstheme="minorHAnsi"/>
-          </w:rPr>
-          <w:t>e</w:t>
-        </w:r>
-        <w:r>
-          <w:rPr>
-            <w:rStyle w:val="Hyperlink"/>
-            <w:rFonts w:cstheme="minorHAnsi"/>
-          </w:rPr>
-          <w:t>re</w:t>
+          <w:t>here</w:t>
         </w:r>
       </w:hyperlink>
       <w:r>
@@ -994,21 +987,7 @@
           <w:rFonts w:cstheme="minorHAnsi"/>
           <w:color w:val="3E3E3E"/>
         </w:rPr>
-        <w:t xml:space="preserve"> about MCP Server </w:t>
-      </w:r>
-      <w:r>
-        <w:rPr>
-          <w:rFonts w:cstheme="minorHAnsi"/>
-          <w:color w:val="3E3E3E"/>
-        </w:rPr>
-        <w:t>Resources</w:t>
-      </w:r>
-      <w:r>
-        <w:rPr>
-          <w:rFonts w:cstheme="minorHAnsi"/>
-          <w:color w:val="3E3E3E"/>
-        </w:rPr>
-        <w:t xml:space="preserve"> can be found</w:t>
+        <w:t xml:space="preserve"> about MCP Server Resources can be found</w:t>
       </w:r>
       <w:r>
         <w:rPr>
@@ -1147,21 +1126,7 @@
           <w:rFonts w:cstheme="minorHAnsi"/>
           <w:color w:val="3E3E3E"/>
         </w:rPr>
-        <w:t xml:space="preserve"> about MCP Server </w:t>
-      </w:r>
-      <w:r>
-        <w:rPr>
-          <w:rFonts w:cstheme="minorHAnsi"/>
-          <w:color w:val="3E3E3E"/>
-        </w:rPr>
-        <w:t>Tools</w:t>
-      </w:r>
-      <w:r>
-        <w:rPr>
-          <w:rFonts w:cstheme="minorHAnsi"/>
-          <w:color w:val="3E3E3E"/>
-        </w:rPr>
-        <w:t xml:space="preserve"> can be found</w:t>
+        <w:t xml:space="preserve"> about MCP Server Tools can be found</w:t>
       </w:r>
       <w:r>
         <w:rPr>
@@ -1215,7 +1180,42 @@
         <w:t>implements the generic parts across all use cases and that will interact with use-case specific MCP servers to handle use-case specific functionality.</w:t>
       </w:r>
     </w:p>
-    <w:p/>
+    <w:p>
+      <w:pPr>
+        <w:pStyle w:val="Heading1"/>
+      </w:pPr>
+      <w:r>
+        <w:lastRenderedPageBreak/>
+        <w:t>Future explorations</w:t>
+      </w:r>
+    </w:p>
+    <w:p>
+      <w:r>
+        <w:t>A 5G4Data use-case specific MCP server can be a good option to make life easier for the conversational tools in the INTEND project with relation to our use-case. The introduction of MCP servers for the other use-cases could also be of interest.</w:t>
+      </w:r>
+    </w:p>
+    <w:p>
+      <w:r>
+        <w:t>We have however also identified other needs for the composition of tools for the 5G4Data use-case, for example the problem of identifying/discovering feasible intent handlers for the 5G4Data use-case. This is also a general problem for the composition of tools for any use-case.</w:t>
+      </w:r>
+    </w:p>
+    <w:p>
+      <w:r>
+        <w:t xml:space="preserve">The INTEND tools can be regarded as “agents”, and we should probably </w:t>
+      </w:r>
+      <w:r>
+        <w:t>investigate</w:t>
+      </w:r>
+      <w:r>
+        <w:t xml:space="preserve"> the A2A protocol to see how it can fit related to creating compositions of tools for a given use-case. The A2A protocol includes discovery mechanisms. We should also </w:t>
+      </w:r>
+      <w:r>
+        <w:t>investigate</w:t>
+      </w:r>
+      <w:r>
+        <w:t xml:space="preserve"> how tools (agent) can negotiate how to interact. For our use-case, we have suggested to use TM Forum “Intent Management” 921 API. It could be that the A2A protocol could be used to negotiate an agreement on this, or that maybe even the A2A protocol itself could be used instead of the TMF921 API? Is it for example possible to negotiate about payload structure as part of the A2A protocol?</w:t>
+      </w:r>
+    </w:p>
     <w:p>
       <w:pPr>
         <w:rPr>

</xml_diff>

<commit_message>
Added link to A2A protocol in the "Future exploration" section
</commit_message>
<xml_diff>
--- a/5g4data-mcp-server/docs/MCP Server for INTEND 5G4Data use.docx
+++ b/5g4data-mcp-server/docs/MCP Server for INTEND 5G4Data use.docx
@@ -1207,13 +1207,36 @@
         <w:t>investigate</w:t>
       </w:r>
       <w:r>
-        <w:t xml:space="preserve"> the A2A protocol to see how it can fit related to creating compositions of tools for a given use-case. The A2A protocol includes discovery mechanisms. We should also </w:t>
+        <w:t xml:space="preserve"> the </w:t>
+      </w:r>
+      <w:hyperlink r:id="rId13" w:history="1">
+        <w:r>
+          <w:rPr>
+            <w:rStyle w:val="Hyperlink"/>
+          </w:rPr>
+          <w:t>A2A protocol</w:t>
+        </w:r>
+      </w:hyperlink>
+      <w:r>
+        <w:t xml:space="preserve"> to see how it can fit related to creating compositions of tools for a given use-case. The A2A protocol </w:t>
+      </w:r>
+      <w:r>
+        <w:t xml:space="preserve">also </w:t>
+      </w:r>
+      <w:r>
+        <w:t xml:space="preserve">includes discovery mechanisms. We should </w:t>
       </w:r>
       <w:r>
         <w:t>investigate</w:t>
       </w:r>
       <w:r>
-        <w:t xml:space="preserve"> how tools (agent) can negotiate how to interact. For our use-case, we have suggested to use TM Forum “Intent Management” 921 API. It could be that the A2A protocol could be used to negotiate an agreement on this, or that maybe even the A2A protocol itself could be used instead of the TMF921 API? Is it for example possible to negotiate about payload structure as part of the A2A protocol?</w:t>
+        <w:t xml:space="preserve"> how tools (agent) can negotiate how to interact</w:t>
+      </w:r>
+      <w:r>
+        <w:t xml:space="preserve"> using the A2A protocol</w:t>
+      </w:r>
+      <w:r>
+        <w:t>. For our use-case, we have suggested to use TM Forum “Intent Management” 921 API. It could be that the A2A protocol could be used to negotiate an agreement on this, or that maybe even the A2A protocol itself could be used instead of the TMF921 API? Is it for example possible to negotiate about payload structure as part of the A2A protocol?</w:t>
       </w:r>
     </w:p>
     <w:p>
@@ -1224,9 +1247,9 @@
       </w:pPr>
     </w:p>
     <w:sectPr>
-      <w:footerReference w:type="even" r:id="rId13"/>
-      <w:footerReference w:type="default" r:id="rId14"/>
-      <w:footerReference w:type="first" r:id="rId15"/>
+      <w:footerReference w:type="even" r:id="rId14"/>
+      <w:footerReference w:type="default" r:id="rId15"/>
+      <w:footerReference w:type="first" r:id="rId16"/>
       <w:pgSz w:w="12240" w:h="15840"/>
       <w:pgMar w:top="1440" w:right="1440" w:bottom="1440" w:left="1440" w:header="720" w:footer="720" w:gutter="0"/>
       <w:cols w:space="720"/>

</xml_diff>